<commit_message>
Modificato paragrafo adminManager e obiettivi del progetto nella Documentazione
</commit_message>
<xml_diff>
--- a/roba/Documentazione.docx
+++ b/roba/Documentazione.docx
@@ -1,6 +1,6 @@
 
 <file path=word/document.xml><?xml version="1.0" encoding="utf-8"?>
-<w:document xmlns:wpc="http://schemas.microsoft.com/office/word/2010/wordprocessingCanvas" xmlns:cx="http://schemas.microsoft.com/office/drawing/2014/chartex" xmlns:cx1="http://schemas.microsoft.com/office/drawing/2015/9/8/chartex" xmlns:cx2="http://schemas.microsoft.com/office/drawing/2015/10/21/chartex" xmlns:cx3="http://schemas.microsoft.com/office/drawing/2016/5/9/chartex" xmlns:cx4="http://schemas.microsoft.com/office/drawing/2016/5/10/chartex" xmlns:cx5="http://schemas.microsoft.com/office/drawing/2016/5/11/chartex" xmlns:cx6="http://schemas.microsoft.com/office/drawing/2016/5/12/chartex" xmlns:cx7="http://schemas.microsoft.com/office/drawing/2016/5/13/chartex" xmlns:cx8="http://schemas.microsoft.com/office/drawing/2016/5/14/chartex" xmlns:mc="http://schemas.openxmlformats.org/markup-compatibility/2006" xmlns:aink="http://schemas.microsoft.com/office/drawing/2016/ink" xmlns:am3d="http://schemas.microsoft.com/office/drawing/2017/model3d" xmlns:o="urn:schemas-microsoft-com:office:office" xmlns:r="http://schemas.openxmlformats.org/officeDocument/2006/relationships" xmlns:m="http://schemas.openxmlformats.org/officeDocument/2006/math" xmlns:v="urn:schemas-microsoft-com:vml" xmlns:wp14="http://schemas.microsoft.com/office/word/2010/wordprocessingDrawing" xmlns:wp="http://schemas.openxmlformats.org/drawingml/2006/wordprocessingDrawing" xmlns:w10="urn:schemas-microsoft-com:office:word" xmlns:w="http://schemas.openxmlformats.org/wordprocessingml/2006/main" xmlns:w14="http://schemas.microsoft.com/office/word/2010/wordml" xmlns:w15="http://schemas.microsoft.com/office/word/2012/wordml" xmlns:w16cex="http://schemas.microsoft.com/office/word/2018/wordml/cex" xmlns:w16cid="http://schemas.microsoft.com/office/word/2016/wordml/cid" xmlns:w16="http://schemas.microsoft.com/office/word/2018/wordml" xmlns:w16se="http://schemas.microsoft.com/office/word/2015/wordml/symex" xmlns:wpg="http://schemas.microsoft.com/office/word/2010/wordprocessingGroup" xmlns:wpi="http://schemas.microsoft.com/office/word/2010/wordprocessingInk" xmlns:wne="http://schemas.microsoft.com/office/word/2006/wordml" xmlns:wps="http://schemas.microsoft.com/office/word/2010/wordprocessingShape" mc:Ignorable="w14 w15 w16se w16cid w16 w16cex wp14">
+<w:document xmlns:wpc="http://schemas.microsoft.com/office/word/2010/wordprocessingCanvas" xmlns:cx="http://schemas.microsoft.com/office/drawing/2014/chartex" xmlns:cx1="http://schemas.microsoft.com/office/drawing/2015/9/8/chartex" xmlns:cx2="http://schemas.microsoft.com/office/drawing/2015/10/21/chartex" xmlns:cx3="http://schemas.microsoft.com/office/drawing/2016/5/9/chartex" xmlns:cx4="http://schemas.microsoft.com/office/drawing/2016/5/10/chartex" xmlns:cx5="http://schemas.microsoft.com/office/drawing/2016/5/11/chartex" xmlns:cx6="http://schemas.microsoft.com/office/drawing/2016/5/12/chartex" xmlns:cx7="http://schemas.microsoft.com/office/drawing/2016/5/13/chartex" xmlns:cx8="http://schemas.microsoft.com/office/drawing/2016/5/14/chartex" xmlns:mc="http://schemas.openxmlformats.org/markup-compatibility/2006" xmlns:aink="http://schemas.microsoft.com/office/drawing/2016/ink" xmlns:am3d="http://schemas.microsoft.com/office/drawing/2017/model3d" xmlns:o="urn:schemas-microsoft-com:office:office" xmlns:r="http://schemas.openxmlformats.org/officeDocument/2006/relationships" xmlns:m="http://schemas.openxmlformats.org/officeDocument/2006/math" xmlns:v="urn:schemas-microsoft-com:vml" xmlns:wp14="http://schemas.microsoft.com/office/word/2010/wordprocessingDrawing" xmlns:wp="http://schemas.openxmlformats.org/drawingml/2006/wordprocessingDrawing" xmlns:w10="urn:schemas-microsoft-com:office:word" xmlns:w="http://schemas.openxmlformats.org/wordprocessingml/2006/main" xmlns:w14="http://schemas.microsoft.com/office/word/2010/wordml" xmlns:w15="http://schemas.microsoft.com/office/word/2012/wordml" xmlns:w16cex="http://schemas.microsoft.com/office/word/2018/wordml/cex" xmlns:w16cid="http://schemas.microsoft.com/office/word/2016/wordml/cid" xmlns:w16="http://schemas.microsoft.com/office/word/2018/wordml" xmlns:w16sdtdh="http://schemas.microsoft.com/office/word/2020/wordml/sdtdatahash" xmlns:w16se="http://schemas.microsoft.com/office/word/2015/wordml/symex" xmlns:wpg="http://schemas.microsoft.com/office/word/2010/wordprocessingGroup" xmlns:wpi="http://schemas.microsoft.com/office/word/2010/wordprocessingInk" xmlns:wne="http://schemas.microsoft.com/office/word/2006/wordml" xmlns:wps="http://schemas.microsoft.com/office/word/2010/wordprocessingShape" mc:Ignorable="w14 w15 w16se w16cid w16 w16cex w16sdtdh wp14">
   <w:body>
     <w:p>
       <w:pPr>
@@ -410,14 +410,14 @@
                         </a:ln>
                         <a:extLst>
                           <a:ext uri="{909E8E84-426E-40dd-AFC4-6F175D3DCCD1}">
-                            <a14:hiddenFill xmlns:mo="http://schemas.microsoft.com/office/mac/office/2008/main" xmlns:mv="urn:schemas-microsoft-com:mac:vml" xmlns:a14="http://schemas.microsoft.com/office/drawing/2010/main" xmlns:w="http://schemas.openxmlformats.org/wordprocessingml/2006/main" xmlns:w10="urn:schemas-microsoft-com:office:word" xmlns:v="urn:schemas-microsoft-com:vml" xmlns:o="urn:schemas-microsoft-com:office:office" xmlns="">
+                            <a14:hiddenFill xmlns="" xmlns:o="urn:schemas-microsoft-com:office:office" xmlns:v="urn:schemas-microsoft-com:vml" xmlns:w10="urn:schemas-microsoft-com:office:word" xmlns:w="http://schemas.openxmlformats.org/wordprocessingml/2006/main" xmlns:a14="http://schemas.microsoft.com/office/drawing/2010/main" xmlns:mv="urn:schemas-microsoft-com:mac:vml" xmlns:mo="http://schemas.microsoft.com/office/mac/office/2008/main">
                               <a:solidFill>
                                 <a:srgbClr val="FFFFFF"/>
                               </a:solidFill>
                             </a14:hiddenFill>
                           </a:ext>
                           <a:ext uri="{91240B29-F687-4f45-9708-019B960494DF}">
-                            <a14:hiddenLine xmlns:mo="http://schemas.microsoft.com/office/mac/office/2008/main" xmlns:mv="urn:schemas-microsoft-com:mac:vml" xmlns:a14="http://schemas.microsoft.com/office/drawing/2010/main" xmlns:w="http://schemas.openxmlformats.org/wordprocessingml/2006/main" xmlns:w10="urn:schemas-microsoft-com:office:word" xmlns:v="urn:schemas-microsoft-com:vml" xmlns:o="urn:schemas-microsoft-com:office:office" xmlns="" w="9525">
+                            <a14:hiddenLine xmlns="" xmlns:o="urn:schemas-microsoft-com:office:office" xmlns:v="urn:schemas-microsoft-com:vml" xmlns:w10="urn:schemas-microsoft-com:office:word" xmlns:w="http://schemas.openxmlformats.org/wordprocessingml/2006/main" xmlns:a14="http://schemas.microsoft.com/office/drawing/2010/main" xmlns:mv="urn:schemas-microsoft-com:mac:vml" xmlns:mo="http://schemas.microsoft.com/office/mac/office/2008/main" w="9525">
                               <a:solidFill>
                                 <a:srgbClr val="000000"/>
                               </a:solidFill>
@@ -898,14 +898,14 @@
                         </a:ln>
                         <a:extLst>
                           <a:ext uri="{909E8E84-426E-40dd-AFC4-6F175D3DCCD1}">
-                            <a14:hiddenFill xmlns:mo="http://schemas.microsoft.com/office/mac/office/2008/main" xmlns:mv="urn:schemas-microsoft-com:mac:vml" xmlns:a14="http://schemas.microsoft.com/office/drawing/2010/main" xmlns:w="http://schemas.openxmlformats.org/wordprocessingml/2006/main" xmlns:w10="urn:schemas-microsoft-com:office:word" xmlns:v="urn:schemas-microsoft-com:vml" xmlns:o="urn:schemas-microsoft-com:office:office" xmlns="">
+                            <a14:hiddenFill xmlns="" xmlns:o="urn:schemas-microsoft-com:office:office" xmlns:v="urn:schemas-microsoft-com:vml" xmlns:w10="urn:schemas-microsoft-com:office:word" xmlns:w="http://schemas.openxmlformats.org/wordprocessingml/2006/main" xmlns:a14="http://schemas.microsoft.com/office/drawing/2010/main" xmlns:mv="urn:schemas-microsoft-com:mac:vml" xmlns:mo="http://schemas.microsoft.com/office/mac/office/2008/main">
                               <a:solidFill>
                                 <a:srgbClr val="FFFFFF"/>
                               </a:solidFill>
                             </a14:hiddenFill>
                           </a:ext>
                           <a:ext uri="{91240B29-F687-4f45-9708-019B960494DF}">
-                            <a14:hiddenLine xmlns:mo="http://schemas.microsoft.com/office/mac/office/2008/main" xmlns:mv="urn:schemas-microsoft-com:mac:vml" xmlns:a14="http://schemas.microsoft.com/office/drawing/2010/main" xmlns:w="http://schemas.openxmlformats.org/wordprocessingml/2006/main" xmlns:w10="urn:schemas-microsoft-com:office:word" xmlns:v="urn:schemas-microsoft-com:vml" xmlns:o="urn:schemas-microsoft-com:office:office" xmlns="" w="9525">
+                            <a14:hiddenLine xmlns="" xmlns:o="urn:schemas-microsoft-com:office:office" xmlns:v="urn:schemas-microsoft-com:vml" xmlns:w10="urn:schemas-microsoft-com:office:word" xmlns:w="http://schemas.openxmlformats.org/wordprocessingml/2006/main" xmlns:a14="http://schemas.microsoft.com/office/drawing/2010/main" xmlns:mv="urn:schemas-microsoft-com:mac:vml" xmlns:mo="http://schemas.microsoft.com/office/mac/office/2008/main" w="9525">
                               <a:solidFill>
                                 <a:srgbClr val="000000"/>
                               </a:solidFill>
@@ -2115,6 +2115,42 @@
           <w:lang w:val="it-IT"/>
         </w:rPr>
       </w:pPr>
+      <w:r>
+        <w:rPr>
+          <w:rFonts w:ascii="Times New Roman" w:hAnsi="Times New Roman" w:cs="Times New Roman"/>
+          <w:sz w:val="32"/>
+          <w:szCs w:val="32"/>
+          <w:lang w:val="it-IT"/>
+        </w:rPr>
+        <w:t xml:space="preserve">L’obiettivo del nostro team di sviluppo </w:t>
+      </w:r>
+      <w:r>
+        <w:rPr>
+          <w:rFonts w:ascii="Times New Roman" w:hAnsi="Times New Roman" w:cs="Times New Roman"/>
+          <w:sz w:val="32"/>
+          <w:szCs w:val="32"/>
+          <w:lang w:val="it-IT"/>
+        </w:rPr>
+        <w:t xml:space="preserve">è </w:t>
+      </w:r>
+      <w:r>
+        <w:rPr>
+          <w:rFonts w:ascii="Times New Roman" w:hAnsi="Times New Roman" w:cs="Times New Roman"/>
+          <w:sz w:val="32"/>
+          <w:szCs w:val="32"/>
+          <w:lang w:val="it-IT"/>
+        </w:rPr>
+        <w:t xml:space="preserve">stata la creazione di </w:t>
+      </w:r>
+      <w:r>
+        <w:rPr>
+          <w:rFonts w:ascii="Times New Roman" w:hAnsi="Times New Roman" w:cs="Times New Roman"/>
+          <w:sz w:val="32"/>
+          <w:szCs w:val="32"/>
+          <w:lang w:val="it-IT"/>
+        </w:rPr>
+        <w:t>una piattaforma semplice e user-</w:t>
+      </w:r>
       <w:proofErr w:type="spellStart"/>
       <w:r>
         <w:rPr>
@@ -2123,7 +2159,7 @@
           <w:szCs w:val="32"/>
           <w:lang w:val="it-IT"/>
         </w:rPr>
-        <w:t>TomMASO</w:t>
+        <w:t>friendly</w:t>
       </w:r>
       <w:proofErr w:type="spellEnd"/>
       <w:r>
@@ -2133,78 +2169,229 @@
           <w:szCs w:val="32"/>
           <w:lang w:val="it-IT"/>
         </w:rPr>
-        <w:t xml:space="preserve"> è una piattaforma semplice e user-</w:t>
-      </w:r>
-      <w:proofErr w:type="spellStart"/>
-      <w:r>
-        <w:rPr>
-          <w:rFonts w:ascii="Times New Roman" w:hAnsi="Times New Roman" w:cs="Times New Roman"/>
-          <w:sz w:val="32"/>
-          <w:szCs w:val="32"/>
-          <w:lang w:val="it-IT"/>
-        </w:rPr>
-        <w:t>friendly</w:t>
-      </w:r>
-      <w:proofErr w:type="spellEnd"/>
-      <w:r>
-        <w:rPr>
-          <w:rFonts w:ascii="Times New Roman" w:hAnsi="Times New Roman" w:cs="Times New Roman"/>
-          <w:sz w:val="32"/>
-          <w:szCs w:val="32"/>
-          <w:lang w:val="it-IT"/>
-        </w:rPr>
-        <w:t xml:space="preserve"> che permette agli utenti registrati di creare un proprio spazio tramite l’utilizzo di un’intuitiva interfaccia grafica. </w:t>
-      </w:r>
-      <w:proofErr w:type="spellStart"/>
-      <w:r>
-        <w:rPr>
-          <w:rFonts w:ascii="Times New Roman" w:hAnsi="Times New Roman" w:cs="Times New Roman"/>
-          <w:sz w:val="32"/>
-          <w:szCs w:val="32"/>
-          <w:lang w:val="it-IT"/>
-        </w:rPr>
-        <w:t>TomMASO</w:t>
-      </w:r>
-      <w:proofErr w:type="spellEnd"/>
-      <w:r>
-        <w:rPr>
-          <w:rFonts w:ascii="Times New Roman" w:hAnsi="Times New Roman" w:cs="Times New Roman"/>
-          <w:sz w:val="32"/>
-          <w:szCs w:val="32"/>
-          <w:lang w:val="it-IT"/>
-        </w:rPr>
-        <w:t xml:space="preserve"> è indirizzato a tutti quegli utenti che hanno competenze minime nello </w:t>
-      </w:r>
-      <w:proofErr w:type="spellStart"/>
-      <w:r>
-        <w:rPr>
-          <w:rFonts w:ascii="Times New Roman" w:hAnsi="Times New Roman" w:cs="Times New Roman"/>
-          <w:sz w:val="32"/>
-          <w:szCs w:val="32"/>
-          <w:lang w:val="it-IT"/>
-        </w:rPr>
-        <w:t>svilluppo</w:t>
-      </w:r>
-      <w:proofErr w:type="spellEnd"/>
-      <w:r>
-        <w:rPr>
-          <w:rFonts w:ascii="Times New Roman" w:hAnsi="Times New Roman" w:cs="Times New Roman"/>
-          <w:sz w:val="32"/>
-          <w:szCs w:val="32"/>
-          <w:lang w:val="it-IT"/>
-        </w:rPr>
-        <w:t xml:space="preserve"> web. Si è resa possibile la creazione di spazi personali anche da smartphone e tablet grazie alla tecnologia adoperata che rende la piattaforma completamente responsive.</w:t>
-      </w:r>
-    </w:p>
-    <w:p>
-      <w:pPr>
-        <w:rPr>
-          <w:rFonts w:ascii="Times New Roman" w:hAnsi="Times New Roman" w:cs="Times New Roman"/>
-          <w:sz w:val="28"/>
-          <w:szCs w:val="28"/>
-          <w:lang w:val="it-IT"/>
-        </w:rPr>
-      </w:pPr>
+        <w:t xml:space="preserve"> che</w:t>
+      </w:r>
+      <w:r>
+        <w:rPr>
+          <w:rFonts w:ascii="Times New Roman" w:hAnsi="Times New Roman" w:cs="Times New Roman"/>
+          <w:sz w:val="32"/>
+          <w:szCs w:val="32"/>
+          <w:lang w:val="it-IT"/>
+        </w:rPr>
+        <w:t xml:space="preserve"> consentisse</w:t>
+      </w:r>
+      <w:r>
+        <w:rPr>
+          <w:rFonts w:ascii="Times New Roman" w:hAnsi="Times New Roman" w:cs="Times New Roman"/>
+          <w:sz w:val="32"/>
+          <w:szCs w:val="32"/>
+          <w:lang w:val="it-IT"/>
+        </w:rPr>
+        <w:t xml:space="preserve"> agli utenti registrati di creare un proprio spazio tramite l’utilizzo di un’intuitiva interfaccia grafica</w:t>
+      </w:r>
+      <w:r>
+        <w:rPr>
+          <w:rFonts w:ascii="Times New Roman" w:hAnsi="Times New Roman" w:cs="Times New Roman"/>
+          <w:sz w:val="32"/>
+          <w:szCs w:val="32"/>
+          <w:lang w:val="it-IT"/>
+        </w:rPr>
+        <w:t xml:space="preserve"> permettendo anche a utenti con competenze minime nello sviluppo web di creare un blog personale</w:t>
+      </w:r>
+      <w:r>
+        <w:rPr>
+          <w:rFonts w:ascii="Times New Roman" w:hAnsi="Times New Roman" w:cs="Times New Roman"/>
+          <w:sz w:val="32"/>
+          <w:szCs w:val="32"/>
+          <w:lang w:val="it-IT"/>
+        </w:rPr>
+        <w:t xml:space="preserve">. </w:t>
+      </w:r>
+      <w:r>
+        <w:rPr>
+          <w:rFonts w:ascii="Times New Roman" w:hAnsi="Times New Roman" w:cs="Times New Roman"/>
+          <w:sz w:val="32"/>
+          <w:szCs w:val="32"/>
+          <w:lang w:val="it-IT"/>
+        </w:rPr>
+        <w:t>Si è data molta importanza anche alla responsività del progetto per un grado maggiore di libertà risultando possibile la creazione e gestione dei propri blog attraverso tutti i dispositivi.</w:t>
+      </w:r>
+    </w:p>
+    <w:p>
+      <w:pPr>
+        <w:spacing w:line="360" w:lineRule="auto"/>
+        <w:jc w:val="both"/>
+        <w:rPr>
+          <w:rFonts w:ascii="Times New Roman" w:hAnsi="Times New Roman" w:cs="Times New Roman"/>
+          <w:sz w:val="32"/>
+          <w:szCs w:val="32"/>
+          <w:lang w:val="it-IT"/>
+        </w:rPr>
+      </w:pPr>
+      <w:r>
+        <w:rPr>
+          <w:rFonts w:ascii="Times New Roman" w:hAnsi="Times New Roman" w:cs="Times New Roman"/>
+          <w:sz w:val="32"/>
+          <w:szCs w:val="32"/>
+          <w:lang w:val="it-IT"/>
+        </w:rPr>
+        <w:t>Tra gli obiettivi dell</w:t>
+      </w:r>
+      <w:r>
+        <w:rPr>
+          <w:rFonts w:ascii="Times New Roman" w:hAnsi="Times New Roman" w:cs="Times New Roman"/>
+          <w:sz w:val="32"/>
+          <w:szCs w:val="32"/>
+          <w:lang w:val="it-IT"/>
+        </w:rPr>
+        <w:t>a piatt</w:t>
+      </w:r>
+      <w:r>
+        <w:rPr>
+          <w:rFonts w:ascii="Times New Roman" w:hAnsi="Times New Roman" w:cs="Times New Roman"/>
+          <w:sz w:val="32"/>
+          <w:szCs w:val="32"/>
+          <w:lang w:val="it-IT"/>
+        </w:rPr>
+        <w:t>a</w:t>
+      </w:r>
+      <w:r>
+        <w:rPr>
+          <w:rFonts w:ascii="Times New Roman" w:hAnsi="Times New Roman" w:cs="Times New Roman"/>
+          <w:sz w:val="32"/>
+          <w:szCs w:val="32"/>
+          <w:lang w:val="it-IT"/>
+        </w:rPr>
+        <w:t xml:space="preserve">forma </w:t>
+      </w:r>
+      <w:r>
+        <w:rPr>
+          <w:rFonts w:ascii="Times New Roman" w:hAnsi="Times New Roman" w:cs="Times New Roman"/>
+          <w:sz w:val="32"/>
+          <w:szCs w:val="32"/>
+          <w:lang w:val="it-IT"/>
+        </w:rPr>
+        <w:t xml:space="preserve">c’è stato quello di garantire </w:t>
+      </w:r>
+      <w:r>
+        <w:rPr>
+          <w:rFonts w:ascii="Times New Roman" w:hAnsi="Times New Roman" w:cs="Times New Roman"/>
+          <w:sz w:val="32"/>
+          <w:szCs w:val="32"/>
+          <w:lang w:val="it-IT"/>
+        </w:rPr>
+        <w:t>un ambiente sicuro</w:t>
+      </w:r>
+      <w:r>
+        <w:rPr>
+          <w:rFonts w:ascii="Times New Roman" w:hAnsi="Times New Roman" w:cs="Times New Roman"/>
+          <w:sz w:val="32"/>
+          <w:szCs w:val="32"/>
+          <w:lang w:val="it-IT"/>
+        </w:rPr>
+        <w:t xml:space="preserve"> e adatto agli utenti più giovani</w:t>
+      </w:r>
+      <w:r>
+        <w:rPr>
+          <w:rFonts w:ascii="Times New Roman" w:hAnsi="Times New Roman" w:cs="Times New Roman"/>
+          <w:sz w:val="32"/>
+          <w:szCs w:val="32"/>
+          <w:lang w:val="it-IT"/>
+        </w:rPr>
+        <w:t xml:space="preserve"> </w:t>
+      </w:r>
+      <w:r>
+        <w:rPr>
+          <w:rFonts w:ascii="Times New Roman" w:hAnsi="Times New Roman" w:cs="Times New Roman"/>
+          <w:sz w:val="32"/>
+          <w:szCs w:val="32"/>
+          <w:lang w:val="it-IT"/>
+        </w:rPr>
+        <w:t xml:space="preserve">aggiungendo funzioni </w:t>
+      </w:r>
+      <w:proofErr w:type="gramStart"/>
+      <w:r>
+        <w:rPr>
+          <w:rFonts w:ascii="Times New Roman" w:hAnsi="Times New Roman" w:cs="Times New Roman"/>
+          <w:sz w:val="32"/>
+          <w:szCs w:val="32"/>
+          <w:lang w:val="it-IT"/>
+        </w:rPr>
+        <w:t xml:space="preserve">di </w:t>
+      </w:r>
+      <w:r>
+        <w:rPr>
+          <w:rFonts w:ascii="Times New Roman" w:hAnsi="Times New Roman" w:cs="Times New Roman"/>
+          <w:sz w:val="32"/>
+          <w:szCs w:val="32"/>
+          <w:lang w:val="it-IT"/>
+        </w:rPr>
+        <w:t xml:space="preserve"> moderazione</w:t>
+      </w:r>
+      <w:proofErr w:type="gramEnd"/>
+      <w:r>
+        <w:rPr>
+          <w:rFonts w:ascii="Times New Roman" w:hAnsi="Times New Roman" w:cs="Times New Roman"/>
+          <w:sz w:val="32"/>
+          <w:szCs w:val="32"/>
+          <w:lang w:val="it-IT"/>
+        </w:rPr>
+        <w:t xml:space="preserve"> gestite </w:t>
+      </w:r>
+      <w:r>
+        <w:rPr>
+          <w:rFonts w:ascii="Times New Roman" w:hAnsi="Times New Roman" w:cs="Times New Roman"/>
+          <w:sz w:val="32"/>
+          <w:szCs w:val="32"/>
+          <w:lang w:val="it-IT"/>
+        </w:rPr>
+        <w:t>dagli admin</w:t>
+      </w:r>
+      <w:r>
+        <w:rPr>
+          <w:rFonts w:ascii="Times New Roman" w:hAnsi="Times New Roman" w:cs="Times New Roman"/>
+          <w:sz w:val="32"/>
+          <w:szCs w:val="32"/>
+          <w:lang w:val="it-IT"/>
+        </w:rPr>
+        <w:t xml:space="preserve"> per l</w:t>
+      </w:r>
+      <w:r>
+        <w:rPr>
+          <w:rFonts w:ascii="Times New Roman" w:hAnsi="Times New Roman" w:cs="Times New Roman"/>
+          <w:sz w:val="32"/>
+          <w:szCs w:val="32"/>
+          <w:lang w:val="it-IT"/>
+        </w:rPr>
+        <w:t xml:space="preserve">’eliminazione di contenuti inappropriati che </w:t>
+      </w:r>
+      <w:r>
+        <w:rPr>
+          <w:rFonts w:ascii="Times New Roman" w:hAnsi="Times New Roman" w:cs="Times New Roman"/>
+          <w:sz w:val="32"/>
+          <w:szCs w:val="32"/>
+          <w:lang w:val="it-IT"/>
+        </w:rPr>
+        <w:t xml:space="preserve">avrebbero potuto </w:t>
+      </w:r>
+      <w:r>
+        <w:rPr>
+          <w:rFonts w:ascii="Times New Roman" w:hAnsi="Times New Roman" w:cs="Times New Roman"/>
+          <w:sz w:val="32"/>
+          <w:szCs w:val="32"/>
+          <w:lang w:val="it-IT"/>
+        </w:rPr>
+        <w:t>ferire la sensibilità de</w:t>
+      </w:r>
+      <w:r>
+        <w:rPr>
+          <w:rFonts w:ascii="Times New Roman" w:hAnsi="Times New Roman" w:cs="Times New Roman"/>
+          <w:sz w:val="32"/>
+          <w:szCs w:val="32"/>
+          <w:lang w:val="it-IT"/>
+        </w:rPr>
+        <w:t>i lettori.</w:t>
+      </w:r>
       <w:r>
         <w:rPr>
           <w:rFonts w:ascii="Times New Roman" w:hAnsi="Times New Roman" w:cs="Times New Roman"/>
@@ -2942,7 +3129,33 @@
           <w:sz w:val="32"/>
           <w:szCs w:val="32"/>
         </w:rPr>
-        <w:t xml:space="preserve"> e modifica file Markdown tramite l’apposito editor</w:t>
+        <w:t xml:space="preserve"> e modifica file </w:t>
+      </w:r>
+      <w:proofErr w:type="spellStart"/>
+      <w:r>
+        <w:rPr>
+          <w:rFonts w:ascii="Times New Roman" w:hAnsi="Times New Roman"/>
+          <w:sz w:val="32"/>
+          <w:szCs w:val="32"/>
+        </w:rPr>
+        <w:t>Markdown</w:t>
+      </w:r>
+      <w:proofErr w:type="spellEnd"/>
+      <w:r>
+        <w:rPr>
+          <w:rFonts w:ascii="Times New Roman" w:hAnsi="Times New Roman"/>
+          <w:sz w:val="32"/>
+          <w:szCs w:val="32"/>
+        </w:rPr>
+        <w:t xml:space="preserve"> tramite l’apposito editor</w:t>
+      </w:r>
+      <w:r>
+        <w:rPr>
+          <w:rFonts w:ascii="Times New Roman" w:hAnsi="Times New Roman"/>
+          <w:sz w:val="32"/>
+          <w:szCs w:val="32"/>
+        </w:rPr>
+        <w:t xml:space="preserve"> </w:t>
       </w:r>
     </w:p>
     <w:p>
@@ -3057,7 +3270,23 @@
           <w:sz w:val="32"/>
           <w:szCs w:val="32"/>
         </w:rPr>
-        <w:t>Modifica informazione personali dell’utente</w:t>
+        <w:t>Modifica informazion</w:t>
+      </w:r>
+      <w:r>
+        <w:rPr>
+          <w:rFonts w:ascii="Times New Roman" w:hAnsi="Times New Roman"/>
+          <w:sz w:val="32"/>
+          <w:szCs w:val="32"/>
+        </w:rPr>
+        <w:t>i</w:t>
+      </w:r>
+      <w:r>
+        <w:rPr>
+          <w:rFonts w:ascii="Times New Roman" w:hAnsi="Times New Roman"/>
+          <w:sz w:val="32"/>
+          <w:szCs w:val="32"/>
+        </w:rPr>
+        <w:t xml:space="preserve"> personali dell’utente</w:t>
       </w:r>
     </w:p>
     <w:p>
@@ -4600,7 +4829,7 @@
 </file>
 
 <file path=word/numbering.xml><?xml version="1.0" encoding="utf-8"?>
-<w:numbering xmlns:wpc="http://schemas.microsoft.com/office/word/2010/wordprocessingCanvas" xmlns:cx="http://schemas.microsoft.com/office/drawing/2014/chartex" xmlns:cx1="http://schemas.microsoft.com/office/drawing/2015/9/8/chartex" xmlns:cx2="http://schemas.microsoft.com/office/drawing/2015/10/21/chartex" xmlns:cx3="http://schemas.microsoft.com/office/drawing/2016/5/9/chartex" xmlns:cx4="http://schemas.microsoft.com/office/drawing/2016/5/10/chartex" xmlns:cx5="http://schemas.microsoft.com/office/drawing/2016/5/11/chartex" xmlns:cx6="http://schemas.microsoft.com/office/drawing/2016/5/12/chartex" xmlns:cx7="http://schemas.microsoft.com/office/drawing/2016/5/13/chartex" xmlns:cx8="http://schemas.microsoft.com/office/drawing/2016/5/14/chartex" xmlns:mc="http://schemas.openxmlformats.org/markup-compatibility/2006" xmlns:aink="http://schemas.microsoft.com/office/drawing/2016/ink" xmlns:am3d="http://schemas.microsoft.com/office/drawing/2017/model3d" xmlns:o="urn:schemas-microsoft-com:office:office" xmlns:r="http://schemas.openxmlformats.org/officeDocument/2006/relationships" xmlns:m="http://schemas.openxmlformats.org/officeDocument/2006/math" xmlns:v="urn:schemas-microsoft-com:vml" xmlns:wp14="http://schemas.microsoft.com/office/word/2010/wordprocessingDrawing" xmlns:wp="http://schemas.openxmlformats.org/drawingml/2006/wordprocessingDrawing" xmlns:w10="urn:schemas-microsoft-com:office:word" xmlns:w="http://schemas.openxmlformats.org/wordprocessingml/2006/main" xmlns:w14="http://schemas.microsoft.com/office/word/2010/wordml" xmlns:w15="http://schemas.microsoft.com/office/word/2012/wordml" xmlns:w16cex="http://schemas.microsoft.com/office/word/2018/wordml/cex" xmlns:w16cid="http://schemas.microsoft.com/office/word/2016/wordml/cid" xmlns:w16="http://schemas.microsoft.com/office/word/2018/wordml" xmlns:w16se="http://schemas.microsoft.com/office/word/2015/wordml/symex" xmlns:wpg="http://schemas.microsoft.com/office/word/2010/wordprocessingGroup" xmlns:wpi="http://schemas.microsoft.com/office/word/2010/wordprocessingInk" xmlns:wne="http://schemas.microsoft.com/office/word/2006/wordml" xmlns:wps="http://schemas.microsoft.com/office/word/2010/wordprocessingShape" mc:Ignorable="w14 w15 w16se w16cid w16 w16cex wp14">
+<w:numbering xmlns:wpc="http://schemas.microsoft.com/office/word/2010/wordprocessingCanvas" xmlns:cx="http://schemas.microsoft.com/office/drawing/2014/chartex" xmlns:cx1="http://schemas.microsoft.com/office/drawing/2015/9/8/chartex" xmlns:cx2="http://schemas.microsoft.com/office/drawing/2015/10/21/chartex" xmlns:cx3="http://schemas.microsoft.com/office/drawing/2016/5/9/chartex" xmlns:cx4="http://schemas.microsoft.com/office/drawing/2016/5/10/chartex" xmlns:cx5="http://schemas.microsoft.com/office/drawing/2016/5/11/chartex" xmlns:cx6="http://schemas.microsoft.com/office/drawing/2016/5/12/chartex" xmlns:cx7="http://schemas.microsoft.com/office/drawing/2016/5/13/chartex" xmlns:cx8="http://schemas.microsoft.com/office/drawing/2016/5/14/chartex" xmlns:mc="http://schemas.openxmlformats.org/markup-compatibility/2006" xmlns:aink="http://schemas.microsoft.com/office/drawing/2016/ink" xmlns:am3d="http://schemas.microsoft.com/office/drawing/2017/model3d" xmlns:o="urn:schemas-microsoft-com:office:office" xmlns:r="http://schemas.openxmlformats.org/officeDocument/2006/relationships" xmlns:m="http://schemas.openxmlformats.org/officeDocument/2006/math" xmlns:v="urn:schemas-microsoft-com:vml" xmlns:wp14="http://schemas.microsoft.com/office/word/2010/wordprocessingDrawing" xmlns:wp="http://schemas.openxmlformats.org/drawingml/2006/wordprocessingDrawing" xmlns:w10="urn:schemas-microsoft-com:office:word" xmlns:w="http://schemas.openxmlformats.org/wordprocessingml/2006/main" xmlns:w14="http://schemas.microsoft.com/office/word/2010/wordml" xmlns:w15="http://schemas.microsoft.com/office/word/2012/wordml" xmlns:w16cex="http://schemas.microsoft.com/office/word/2018/wordml/cex" xmlns:w16cid="http://schemas.microsoft.com/office/word/2016/wordml/cid" xmlns:w16="http://schemas.microsoft.com/office/word/2018/wordml" xmlns:w16sdtdh="http://schemas.microsoft.com/office/word/2020/wordml/sdtdatahash" xmlns:w16se="http://schemas.microsoft.com/office/word/2015/wordml/symex" xmlns:wpg="http://schemas.microsoft.com/office/word/2010/wordprocessingGroup" xmlns:wpi="http://schemas.microsoft.com/office/word/2010/wordprocessingInk" xmlns:wne="http://schemas.microsoft.com/office/word/2006/wordml" xmlns:wps="http://schemas.microsoft.com/office/word/2010/wordprocessingShape" mc:Ignorable="w14 w15 w16se w16cid w16 w16cex w16sdtdh wp14">
   <w:abstractNum w:abstractNumId="0" w15:restartNumberingAfterBreak="0">
     <w:nsid w:val="0E672ED7"/>
     <w:multiLevelType w:val="hybridMultilevel"/>
@@ -5741,7 +5970,7 @@
 </file>
 
 <file path=word/styles.xml><?xml version="1.0" encoding="utf-8"?>
-<w:styles xmlns:mc="http://schemas.openxmlformats.org/markup-compatibility/2006" xmlns:r="http://schemas.openxmlformats.org/officeDocument/2006/relationships" xmlns:w="http://schemas.openxmlformats.org/wordprocessingml/2006/main" xmlns:w14="http://schemas.microsoft.com/office/word/2010/wordml" xmlns:w15="http://schemas.microsoft.com/office/word/2012/wordml" xmlns:w16cex="http://schemas.microsoft.com/office/word/2018/wordml/cex" xmlns:w16cid="http://schemas.microsoft.com/office/word/2016/wordml/cid" xmlns:w16="http://schemas.microsoft.com/office/word/2018/wordml" xmlns:w16se="http://schemas.microsoft.com/office/word/2015/wordml/symex" mc:Ignorable="w14 w15 w16se w16cid w16 w16cex">
+<w:styles xmlns:mc="http://schemas.openxmlformats.org/markup-compatibility/2006" xmlns:r="http://schemas.openxmlformats.org/officeDocument/2006/relationships" xmlns:w="http://schemas.openxmlformats.org/wordprocessingml/2006/main" xmlns:w14="http://schemas.microsoft.com/office/word/2010/wordml" xmlns:w15="http://schemas.microsoft.com/office/word/2012/wordml" xmlns:w16cex="http://schemas.microsoft.com/office/word/2018/wordml/cex" xmlns:w16cid="http://schemas.microsoft.com/office/word/2016/wordml/cid" xmlns:w16="http://schemas.microsoft.com/office/word/2018/wordml" xmlns:w16sdtdh="http://schemas.microsoft.com/office/word/2020/wordml/sdtdatahash" xmlns:w16se="http://schemas.microsoft.com/office/word/2015/wordml/symex" mc:Ignorable="w14 w15 w16se w16cid w16 w16cex w16sdtdh">
   <w:docDefaults>
     <w:rPrDefault>
       <w:rPr>

</xml_diff>

<commit_message>
Update word e pdf
</commit_message>
<xml_diff>
--- a/roba/Documentazione.docx
+++ b/roba/Documentazione.docx
@@ -1,6 +1,6 @@
 
 <file path=word/document.xml><?xml version="1.0" encoding="utf-8"?>
-<w:document xmlns:wpc="http://schemas.microsoft.com/office/word/2010/wordprocessingCanvas" xmlns:cx="http://schemas.microsoft.com/office/drawing/2014/chartex" xmlns:cx1="http://schemas.microsoft.com/office/drawing/2015/9/8/chartex" xmlns:cx2="http://schemas.microsoft.com/office/drawing/2015/10/21/chartex" xmlns:cx3="http://schemas.microsoft.com/office/drawing/2016/5/9/chartex" xmlns:cx4="http://schemas.microsoft.com/office/drawing/2016/5/10/chartex" xmlns:cx5="http://schemas.microsoft.com/office/drawing/2016/5/11/chartex" xmlns:cx6="http://schemas.microsoft.com/office/drawing/2016/5/12/chartex" xmlns:cx7="http://schemas.microsoft.com/office/drawing/2016/5/13/chartex" xmlns:cx8="http://schemas.microsoft.com/office/drawing/2016/5/14/chartex" xmlns:mc="http://schemas.openxmlformats.org/markup-compatibility/2006" xmlns:aink="http://schemas.microsoft.com/office/drawing/2016/ink" xmlns:am3d="http://schemas.microsoft.com/office/drawing/2017/model3d" xmlns:o="urn:schemas-microsoft-com:office:office" xmlns:r="http://schemas.openxmlformats.org/officeDocument/2006/relationships" xmlns:m="http://schemas.openxmlformats.org/officeDocument/2006/math" xmlns:v="urn:schemas-microsoft-com:vml" xmlns:wp14="http://schemas.microsoft.com/office/word/2010/wordprocessingDrawing" xmlns:wp="http://schemas.openxmlformats.org/drawingml/2006/wordprocessingDrawing" xmlns:w10="urn:schemas-microsoft-com:office:word" xmlns:w="http://schemas.openxmlformats.org/wordprocessingml/2006/main" xmlns:w14="http://schemas.microsoft.com/office/word/2010/wordml" xmlns:w15="http://schemas.microsoft.com/office/word/2012/wordml" xmlns:w16cex="http://schemas.microsoft.com/office/word/2018/wordml/cex" xmlns:w16cid="http://schemas.microsoft.com/office/word/2016/wordml/cid" xmlns:w16="http://schemas.microsoft.com/office/word/2018/wordml" xmlns:w16sdtdh="http://schemas.microsoft.com/office/word/2020/wordml/sdtdatahash" xmlns:w16se="http://schemas.microsoft.com/office/word/2015/wordml/symex" xmlns:wpg="http://schemas.microsoft.com/office/word/2010/wordprocessingGroup" xmlns:wpi="http://schemas.microsoft.com/office/word/2010/wordprocessingInk" xmlns:wne="http://schemas.microsoft.com/office/word/2006/wordml" xmlns:wps="http://schemas.microsoft.com/office/word/2010/wordprocessingShape" mc:Ignorable="w14 w15 w16se w16cid w16 w16cex w16sdtdh wp14">
+<w:document xmlns:wpc="http://schemas.microsoft.com/office/word/2010/wordprocessingCanvas" xmlns:cx="http://schemas.microsoft.com/office/drawing/2014/chartex" xmlns:cx1="http://schemas.microsoft.com/office/drawing/2015/9/8/chartex" xmlns:cx2="http://schemas.microsoft.com/office/drawing/2015/10/21/chartex" xmlns:cx3="http://schemas.microsoft.com/office/drawing/2016/5/9/chartex" xmlns:cx4="http://schemas.microsoft.com/office/drawing/2016/5/10/chartex" xmlns:cx5="http://schemas.microsoft.com/office/drawing/2016/5/11/chartex" xmlns:cx6="http://schemas.microsoft.com/office/drawing/2016/5/12/chartex" xmlns:cx7="http://schemas.microsoft.com/office/drawing/2016/5/13/chartex" xmlns:cx8="http://schemas.microsoft.com/office/drawing/2016/5/14/chartex" xmlns:mc="http://schemas.openxmlformats.org/markup-compatibility/2006" xmlns:aink="http://schemas.microsoft.com/office/drawing/2016/ink" xmlns:am3d="http://schemas.microsoft.com/office/drawing/2017/model3d" xmlns:o="urn:schemas-microsoft-com:office:office" xmlns:r="http://schemas.openxmlformats.org/officeDocument/2006/relationships" xmlns:m="http://schemas.openxmlformats.org/officeDocument/2006/math" xmlns:v="urn:schemas-microsoft-com:vml" xmlns:wp14="http://schemas.microsoft.com/office/word/2010/wordprocessingDrawing" xmlns:wp="http://schemas.openxmlformats.org/drawingml/2006/wordprocessingDrawing" xmlns:w10="urn:schemas-microsoft-com:office:word" xmlns:w="http://schemas.openxmlformats.org/wordprocessingml/2006/main" xmlns:w14="http://schemas.microsoft.com/office/word/2010/wordml" xmlns:w15="http://schemas.microsoft.com/office/word/2012/wordml" xmlns:w16cex="http://schemas.microsoft.com/office/word/2018/wordml/cex" xmlns:w16cid="http://schemas.microsoft.com/office/word/2016/wordml/cid" xmlns:w16="http://schemas.microsoft.com/office/word/2018/wordml" xmlns:w16se="http://schemas.microsoft.com/office/word/2015/wordml/symex" xmlns:wpg="http://schemas.microsoft.com/office/word/2010/wordprocessingGroup" xmlns:wpi="http://schemas.microsoft.com/office/word/2010/wordprocessingInk" xmlns:wne="http://schemas.microsoft.com/office/word/2006/wordml" xmlns:wps="http://schemas.microsoft.com/office/word/2010/wordprocessingShape" mc:Ignorable="w14 w15 w16se w16cid w16 w16cex wp14">
   <w:body>
     <w:p>
       <w:pPr>
@@ -1352,7 +1352,7 @@
             <w:noProof/>
             <w:webHidden/>
           </w:rPr>
-          <w:t>3</w:t>
+          <w:t>4</w:t>
         </w:r>
         <w:r>
           <w:rPr>
@@ -1421,7 +1421,7 @@
             <w:noProof/>
             <w:webHidden/>
           </w:rPr>
-          <w:t>3</w:t>
+          <w:t>6</w:t>
         </w:r>
         <w:r>
           <w:rPr>
@@ -1490,7 +1490,7 @@
             <w:noProof/>
             <w:webHidden/>
           </w:rPr>
-          <w:t>3</w:t>
+          <w:t>7</w:t>
         </w:r>
         <w:r>
           <w:rPr>
@@ -1559,7 +1559,7 @@
             <w:noProof/>
             <w:webHidden/>
           </w:rPr>
-          <w:t>3</w:t>
+          <w:t>8</w:t>
         </w:r>
         <w:r>
           <w:rPr>
@@ -1628,7 +1628,7 @@
             <w:noProof/>
             <w:webHidden/>
           </w:rPr>
-          <w:t>4</w:t>
+          <w:t>9</w:t>
         </w:r>
         <w:r>
           <w:rPr>
@@ -1697,7 +1697,7 @@
             <w:noProof/>
             <w:webHidden/>
           </w:rPr>
-          <w:t>4</w:t>
+          <w:t>10</w:t>
         </w:r>
         <w:r>
           <w:rPr>
@@ -1766,7 +1766,7 @@
             <w:noProof/>
             <w:webHidden/>
           </w:rPr>
-          <w:t>5</w:t>
+          <w:t>11</w:t>
         </w:r>
         <w:r>
           <w:rPr>
@@ -1835,7 +1835,7 @@
             <w:noProof/>
             <w:webHidden/>
           </w:rPr>
-          <w:t>5</w:t>
+          <w:t>13</w:t>
         </w:r>
         <w:r>
           <w:rPr>
@@ -1904,7 +1904,7 @@
             <w:noProof/>
             <w:webHidden/>
           </w:rPr>
-          <w:t>6</w:t>
+          <w:t>14</w:t>
         </w:r>
         <w:r>
           <w:rPr>
@@ -1973,7 +1973,7 @@
             <w:noProof/>
             <w:webHidden/>
           </w:rPr>
-          <w:t>6</w:t>
+          <w:t>14</w:t>
         </w:r>
         <w:r>
           <w:rPr>
@@ -2122,63 +2122,61 @@
           <w:szCs w:val="32"/>
           <w:lang w:val="it-IT"/>
         </w:rPr>
-        <w:t xml:space="preserve">L’obiettivo del nostro team di sviluppo </w:t>
-      </w:r>
-      <w:r>
-        <w:rPr>
-          <w:rFonts w:ascii="Times New Roman" w:hAnsi="Times New Roman" w:cs="Times New Roman"/>
-          <w:sz w:val="32"/>
-          <w:szCs w:val="32"/>
-          <w:lang w:val="it-IT"/>
-        </w:rPr>
-        <w:t xml:space="preserve">è </w:t>
-      </w:r>
-      <w:r>
-        <w:rPr>
-          <w:rFonts w:ascii="Times New Roman" w:hAnsi="Times New Roman" w:cs="Times New Roman"/>
-          <w:sz w:val="32"/>
-          <w:szCs w:val="32"/>
-          <w:lang w:val="it-IT"/>
-        </w:rPr>
-        <w:t xml:space="preserve">stata la creazione di </w:t>
-      </w:r>
-      <w:r>
-        <w:rPr>
-          <w:rFonts w:ascii="Times New Roman" w:hAnsi="Times New Roman" w:cs="Times New Roman"/>
-          <w:sz w:val="32"/>
-          <w:szCs w:val="32"/>
-          <w:lang w:val="it-IT"/>
-        </w:rPr>
-        <w:t>una piattaforma semplice e user-</w:t>
-      </w:r>
-      <w:proofErr w:type="spellStart"/>
-      <w:r>
-        <w:rPr>
-          <w:rFonts w:ascii="Times New Roman" w:hAnsi="Times New Roman" w:cs="Times New Roman"/>
-          <w:sz w:val="32"/>
-          <w:szCs w:val="32"/>
-          <w:lang w:val="it-IT"/>
-        </w:rPr>
-        <w:t>friendly</w:t>
-      </w:r>
-      <w:proofErr w:type="spellEnd"/>
-      <w:r>
-        <w:rPr>
-          <w:rFonts w:ascii="Times New Roman" w:hAnsi="Times New Roman" w:cs="Times New Roman"/>
-          <w:sz w:val="32"/>
-          <w:szCs w:val="32"/>
-          <w:lang w:val="it-IT"/>
-        </w:rPr>
-        <w:t xml:space="preserve"> che</w:t>
-      </w:r>
-      <w:r>
-        <w:rPr>
-          <w:rFonts w:ascii="Times New Roman" w:hAnsi="Times New Roman" w:cs="Times New Roman"/>
-          <w:sz w:val="32"/>
-          <w:szCs w:val="32"/>
-          <w:lang w:val="it-IT"/>
-        </w:rPr>
-        <w:t xml:space="preserve"> consentisse</w:t>
+        <w:t>L’obiettivo d</w:t>
+      </w:r>
+      <w:r>
+        <w:rPr>
+          <w:rFonts w:ascii="Times New Roman" w:hAnsi="Times New Roman" w:cs="Times New Roman"/>
+          <w:sz w:val="32"/>
+          <w:szCs w:val="32"/>
+          <w:lang w:val="it-IT"/>
+        </w:rPr>
+        <w:t xml:space="preserve">i TomMASO </w:t>
+      </w:r>
+      <w:r>
+        <w:rPr>
+          <w:rFonts w:ascii="Times New Roman" w:hAnsi="Times New Roman" w:cs="Times New Roman"/>
+          <w:sz w:val="32"/>
+          <w:szCs w:val="32"/>
+          <w:lang w:val="it-IT"/>
+        </w:rPr>
+        <w:t>è</w:t>
+      </w:r>
+      <w:r>
+        <w:rPr>
+          <w:rFonts w:ascii="Times New Roman" w:hAnsi="Times New Roman" w:cs="Times New Roman"/>
+          <w:sz w:val="32"/>
+          <w:szCs w:val="32"/>
+          <w:lang w:val="it-IT"/>
+        </w:rPr>
+        <w:t xml:space="preserve"> la creazione di </w:t>
+      </w:r>
+      <w:r>
+        <w:rPr>
+          <w:rFonts w:ascii="Times New Roman" w:hAnsi="Times New Roman" w:cs="Times New Roman"/>
+          <w:sz w:val="32"/>
+          <w:szCs w:val="32"/>
+          <w:lang w:val="it-IT"/>
+        </w:rPr>
+        <w:t>una piattaforma semplice e user-friendly che</w:t>
+      </w:r>
+      <w:r>
+        <w:rPr>
+          <w:rFonts w:ascii="Times New Roman" w:hAnsi="Times New Roman" w:cs="Times New Roman"/>
+          <w:sz w:val="32"/>
+          <w:szCs w:val="32"/>
+          <w:lang w:val="it-IT"/>
+        </w:rPr>
+        <w:t xml:space="preserve"> consent</w:t>
+      </w:r>
+      <w:r>
+        <w:rPr>
+          <w:rFonts w:ascii="Times New Roman" w:hAnsi="Times New Roman" w:cs="Times New Roman"/>
+          <w:sz w:val="32"/>
+          <w:szCs w:val="32"/>
+          <w:lang w:val="it-IT"/>
+        </w:rPr>
+        <w:t>e</w:t>
       </w:r>
       <w:r>
         <w:rPr>
@@ -2205,16 +2203,16 @@
           <w:szCs w:val="32"/>
           <w:lang w:val="it-IT"/>
         </w:rPr>
-        <w:t xml:space="preserve">. </w:t>
-      </w:r>
-      <w:r>
-        <w:rPr>
-          <w:rFonts w:ascii="Times New Roman" w:hAnsi="Times New Roman" w:cs="Times New Roman"/>
-          <w:sz w:val="32"/>
-          <w:szCs w:val="32"/>
-          <w:lang w:val="it-IT"/>
-        </w:rPr>
-        <w:t>Si è data molta importanza anche alla responsività del progetto per un grado maggiore di libertà risultando possibile la creazione e gestione dei propri blog attraverso tutti i dispositivi.</w:t>
+        <w:t>.</w:t>
+      </w:r>
+      <w:r>
+        <w:rPr>
+          <w:rFonts w:ascii="Times New Roman" w:hAnsi="Times New Roman" w:cs="Times New Roman"/>
+          <w:sz w:val="32"/>
+          <w:szCs w:val="32"/>
+          <w:lang w:val="it-IT"/>
+        </w:rPr>
+        <w:t xml:space="preserve"> Si vuole assicurare che il design del portale sia totalmente responsive per garantire una maggiore accessibilità e rendere possibile la creazione e gestione dei propri blog da qualsiasi dispositivo.</w:t>
       </w:r>
     </w:p>
     <w:p>
@@ -2235,16 +2233,16 @@
           <w:szCs w:val="32"/>
           <w:lang w:val="it-IT"/>
         </w:rPr>
-        <w:t>Tra gli obiettivi dell</w:t>
-      </w:r>
-      <w:r>
-        <w:rPr>
-          <w:rFonts w:ascii="Times New Roman" w:hAnsi="Times New Roman" w:cs="Times New Roman"/>
-          <w:sz w:val="32"/>
-          <w:szCs w:val="32"/>
-          <w:lang w:val="it-IT"/>
-        </w:rPr>
-        <w:t>a piatt</w:t>
+        <w:t>La</w:t>
+      </w:r>
+      <w:r>
+        <w:rPr>
+          <w:rFonts w:ascii="Times New Roman" w:hAnsi="Times New Roman" w:cs="Times New Roman"/>
+          <w:sz w:val="32"/>
+          <w:szCs w:val="32"/>
+          <w:lang w:val="it-IT"/>
+        </w:rPr>
+        <w:t xml:space="preserve"> piatt</w:t>
       </w:r>
       <w:r>
         <w:rPr>
@@ -2271,7 +2269,16 @@
           <w:szCs w:val="32"/>
           <w:lang w:val="it-IT"/>
         </w:rPr>
-        <w:t xml:space="preserve">c’è stato quello di garantire </w:t>
+        <w:t>offre</w:t>
+      </w:r>
+      <w:r>
+        <w:rPr>
+          <w:rFonts w:ascii="Times New Roman" w:hAnsi="Times New Roman" w:cs="Times New Roman"/>
+          <w:sz w:val="32"/>
+          <w:szCs w:val="32"/>
+          <w:lang w:val="it-IT"/>
+        </w:rPr>
+        <w:t xml:space="preserve"> </w:t>
       </w:r>
       <w:r>
         <w:rPr>
@@ -2289,114 +2296,77 @@
           <w:szCs w:val="32"/>
           <w:lang w:val="it-IT"/>
         </w:rPr>
-        <w:t xml:space="preserve"> e adatto agli utenti più giovani</w:t>
-      </w:r>
-      <w:r>
-        <w:rPr>
-          <w:rFonts w:ascii="Times New Roman" w:hAnsi="Times New Roman" w:cs="Times New Roman"/>
-          <w:sz w:val="32"/>
-          <w:szCs w:val="32"/>
-          <w:lang w:val="it-IT"/>
-        </w:rPr>
-        <w:t xml:space="preserve"> </w:t>
-      </w:r>
-      <w:r>
-        <w:rPr>
-          <w:rFonts w:ascii="Times New Roman" w:hAnsi="Times New Roman" w:cs="Times New Roman"/>
-          <w:sz w:val="32"/>
-          <w:szCs w:val="32"/>
-          <w:lang w:val="it-IT"/>
-        </w:rPr>
-        <w:t xml:space="preserve">aggiungendo funzioni </w:t>
-      </w:r>
-      <w:proofErr w:type="gramStart"/>
-      <w:r>
-        <w:rPr>
-          <w:rFonts w:ascii="Times New Roman" w:hAnsi="Times New Roman" w:cs="Times New Roman"/>
-          <w:sz w:val="32"/>
-          <w:szCs w:val="32"/>
-          <w:lang w:val="it-IT"/>
-        </w:rPr>
-        <w:t xml:space="preserve">di </w:t>
-      </w:r>
-      <w:r>
-        <w:rPr>
-          <w:rFonts w:ascii="Times New Roman" w:hAnsi="Times New Roman" w:cs="Times New Roman"/>
-          <w:sz w:val="32"/>
-          <w:szCs w:val="32"/>
-          <w:lang w:val="it-IT"/>
-        </w:rPr>
-        <w:t xml:space="preserve"> moderazione</w:t>
-      </w:r>
-      <w:proofErr w:type="gramEnd"/>
-      <w:r>
-        <w:rPr>
-          <w:rFonts w:ascii="Times New Roman" w:hAnsi="Times New Roman" w:cs="Times New Roman"/>
-          <w:sz w:val="32"/>
-          <w:szCs w:val="32"/>
-          <w:lang w:val="it-IT"/>
-        </w:rPr>
-        <w:t xml:space="preserve"> gestite </w:t>
-      </w:r>
-      <w:r>
-        <w:rPr>
-          <w:rFonts w:ascii="Times New Roman" w:hAnsi="Times New Roman" w:cs="Times New Roman"/>
-          <w:sz w:val="32"/>
-          <w:szCs w:val="32"/>
-          <w:lang w:val="it-IT"/>
-        </w:rPr>
-        <w:t>dagli admin</w:t>
-      </w:r>
-      <w:r>
-        <w:rPr>
-          <w:rFonts w:ascii="Times New Roman" w:hAnsi="Times New Roman" w:cs="Times New Roman"/>
-          <w:sz w:val="32"/>
-          <w:szCs w:val="32"/>
-          <w:lang w:val="it-IT"/>
-        </w:rPr>
-        <w:t xml:space="preserve"> per l</w:t>
-      </w:r>
-      <w:r>
-        <w:rPr>
-          <w:rFonts w:ascii="Times New Roman" w:hAnsi="Times New Roman" w:cs="Times New Roman"/>
-          <w:sz w:val="32"/>
-          <w:szCs w:val="32"/>
-          <w:lang w:val="it-IT"/>
-        </w:rPr>
-        <w:t xml:space="preserve">’eliminazione di contenuti inappropriati che </w:t>
-      </w:r>
-      <w:r>
-        <w:rPr>
-          <w:rFonts w:ascii="Times New Roman" w:hAnsi="Times New Roman" w:cs="Times New Roman"/>
-          <w:sz w:val="32"/>
-          <w:szCs w:val="32"/>
-          <w:lang w:val="it-IT"/>
-        </w:rPr>
-        <w:t xml:space="preserve">avrebbero potuto </w:t>
-      </w:r>
-      <w:r>
-        <w:rPr>
-          <w:rFonts w:ascii="Times New Roman" w:hAnsi="Times New Roman" w:cs="Times New Roman"/>
-          <w:sz w:val="32"/>
-          <w:szCs w:val="32"/>
-          <w:lang w:val="it-IT"/>
-        </w:rPr>
-        <w:t>ferire la sensibilità de</w:t>
-      </w:r>
-      <w:r>
-        <w:rPr>
-          <w:rFonts w:ascii="Times New Roman" w:hAnsi="Times New Roman" w:cs="Times New Roman"/>
-          <w:sz w:val="32"/>
-          <w:szCs w:val="32"/>
-          <w:lang w:val="it-IT"/>
-        </w:rPr>
-        <w:t>i lettori.</w:t>
-      </w:r>
-      <w:r>
-        <w:rPr>
-          <w:rFonts w:ascii="Times New Roman" w:hAnsi="Times New Roman" w:cs="Times New Roman"/>
+        <w:t xml:space="preserve">, in quanto non presenta le più comuni vulnerabilità (cross-site scripting, SQL injection, </w:t>
+      </w:r>
+      <w:r>
+        <w:rPr>
+          <w:rFonts w:ascii="Times New Roman" w:hAnsi="Times New Roman" w:cs="Times New Roman"/>
+          <w:sz w:val="32"/>
+          <w:szCs w:val="32"/>
+          <w:lang w:val="it-IT"/>
+        </w:rPr>
+        <w:t>Sensitive Data Exposure</w:t>
+      </w:r>
+      <w:r>
+        <w:rPr>
+          <w:rFonts w:ascii="Times New Roman" w:hAnsi="Times New Roman" w:cs="Times New Roman"/>
+          <w:sz w:val="32"/>
+          <w:szCs w:val="32"/>
+          <w:lang w:val="it-IT"/>
+        </w:rPr>
+        <w:t xml:space="preserve">, </w:t>
+      </w:r>
+      <w:r>
+        <w:rPr>
+          <w:rFonts w:ascii="Times New Roman" w:hAnsi="Times New Roman" w:cs="Times New Roman"/>
+          <w:sz w:val="32"/>
+          <w:szCs w:val="32"/>
+          <w:lang w:val="it-IT"/>
+        </w:rPr>
+        <w:t>Insecure Direct Object References</w:t>
+      </w:r>
+      <w:r>
+        <w:rPr>
+          <w:rFonts w:ascii="Times New Roman" w:hAnsi="Times New Roman" w:cs="Times New Roman"/>
+          <w:sz w:val="32"/>
+          <w:szCs w:val="32"/>
+          <w:lang w:val="it-IT"/>
+        </w:rPr>
+        <w:t>).</w:t>
+      </w:r>
+      <w:r>
+        <w:rPr>
+          <w:rFonts w:ascii="Times New Roman" w:hAnsi="Times New Roman" w:cs="Times New Roman"/>
+          <w:sz w:val="32"/>
+          <w:szCs w:val="32"/>
+          <w:lang w:val="it-IT"/>
+        </w:rPr>
+        <w:t xml:space="preserve"> Per permettere agli utenti di interagire in modo semplice e veloce si è implementata una chat e si dà la possibilità di commentare</w:t>
+      </w:r>
+      <w:r>
+        <w:rPr>
+          <w:rFonts w:ascii="Times New Roman" w:hAnsi="Times New Roman" w:cs="Times New Roman"/>
+          <w:sz w:val="32"/>
+          <w:szCs w:val="32"/>
+          <w:lang w:val="it-IT"/>
+        </w:rPr>
+        <w:t xml:space="preserve"> alle pagine dei blog.</w:t>
+      </w:r>
+    </w:p>
+    <w:p>
+      <w:pPr>
+        <w:rPr>
+          <w:rFonts w:ascii="TimesNewRoman" w:eastAsia="Times New Roman" w:hAnsi="TimesNewRoman" w:cs="Times New Roman"/>
+          <w:b/>
+          <w:noProof/>
           <w:sz w:val="28"/>
-          <w:szCs w:val="28"/>
+          <w:szCs w:val="20"/>
+          <w:lang w:val="it-IT"/>
+        </w:rPr>
+      </w:pPr>
+      <w:bookmarkStart w:id="2" w:name="_Toc5461167"/>
+      <w:r>
+        <w:rPr>
           <w:lang w:val="it-IT"/>
         </w:rPr>
         <w:br w:type="page"/>
@@ -2406,7 +2376,6 @@
       <w:pPr>
         <w:pStyle w:val="Titolo1"/>
       </w:pPr>
-      <w:bookmarkStart w:id="2" w:name="_Toc5461167"/>
       <w:r>
         <w:lastRenderedPageBreak/>
         <w:t>2</w:t>
@@ -4829,7 +4798,7 @@
 </file>
 
 <file path=word/numbering.xml><?xml version="1.0" encoding="utf-8"?>
-<w:numbering xmlns:wpc="http://schemas.microsoft.com/office/word/2010/wordprocessingCanvas" xmlns:cx="http://schemas.microsoft.com/office/drawing/2014/chartex" xmlns:cx1="http://schemas.microsoft.com/office/drawing/2015/9/8/chartex" xmlns:cx2="http://schemas.microsoft.com/office/drawing/2015/10/21/chartex" xmlns:cx3="http://schemas.microsoft.com/office/drawing/2016/5/9/chartex" xmlns:cx4="http://schemas.microsoft.com/office/drawing/2016/5/10/chartex" xmlns:cx5="http://schemas.microsoft.com/office/drawing/2016/5/11/chartex" xmlns:cx6="http://schemas.microsoft.com/office/drawing/2016/5/12/chartex" xmlns:cx7="http://schemas.microsoft.com/office/drawing/2016/5/13/chartex" xmlns:cx8="http://schemas.microsoft.com/office/drawing/2016/5/14/chartex" xmlns:mc="http://schemas.openxmlformats.org/markup-compatibility/2006" xmlns:aink="http://schemas.microsoft.com/office/drawing/2016/ink" xmlns:am3d="http://schemas.microsoft.com/office/drawing/2017/model3d" xmlns:o="urn:schemas-microsoft-com:office:office" xmlns:r="http://schemas.openxmlformats.org/officeDocument/2006/relationships" xmlns:m="http://schemas.openxmlformats.org/officeDocument/2006/math" xmlns:v="urn:schemas-microsoft-com:vml" xmlns:wp14="http://schemas.microsoft.com/office/word/2010/wordprocessingDrawing" xmlns:wp="http://schemas.openxmlformats.org/drawingml/2006/wordprocessingDrawing" xmlns:w10="urn:schemas-microsoft-com:office:word" xmlns:w="http://schemas.openxmlformats.org/wordprocessingml/2006/main" xmlns:w14="http://schemas.microsoft.com/office/word/2010/wordml" xmlns:w15="http://schemas.microsoft.com/office/word/2012/wordml" xmlns:w16cex="http://schemas.microsoft.com/office/word/2018/wordml/cex" xmlns:w16cid="http://schemas.microsoft.com/office/word/2016/wordml/cid" xmlns:w16="http://schemas.microsoft.com/office/word/2018/wordml" xmlns:w16sdtdh="http://schemas.microsoft.com/office/word/2020/wordml/sdtdatahash" xmlns:w16se="http://schemas.microsoft.com/office/word/2015/wordml/symex" xmlns:wpg="http://schemas.microsoft.com/office/word/2010/wordprocessingGroup" xmlns:wpi="http://schemas.microsoft.com/office/word/2010/wordprocessingInk" xmlns:wne="http://schemas.microsoft.com/office/word/2006/wordml" xmlns:wps="http://schemas.microsoft.com/office/word/2010/wordprocessingShape" mc:Ignorable="w14 w15 w16se w16cid w16 w16cex w16sdtdh wp14">
+<w:numbering xmlns:wpc="http://schemas.microsoft.com/office/word/2010/wordprocessingCanvas" xmlns:cx="http://schemas.microsoft.com/office/drawing/2014/chartex" xmlns:cx1="http://schemas.microsoft.com/office/drawing/2015/9/8/chartex" xmlns:cx2="http://schemas.microsoft.com/office/drawing/2015/10/21/chartex" xmlns:cx3="http://schemas.microsoft.com/office/drawing/2016/5/9/chartex" xmlns:cx4="http://schemas.microsoft.com/office/drawing/2016/5/10/chartex" xmlns:cx5="http://schemas.microsoft.com/office/drawing/2016/5/11/chartex" xmlns:cx6="http://schemas.microsoft.com/office/drawing/2016/5/12/chartex" xmlns:cx7="http://schemas.microsoft.com/office/drawing/2016/5/13/chartex" xmlns:cx8="http://schemas.microsoft.com/office/drawing/2016/5/14/chartex" xmlns:mc="http://schemas.openxmlformats.org/markup-compatibility/2006" xmlns:aink="http://schemas.microsoft.com/office/drawing/2016/ink" xmlns:am3d="http://schemas.microsoft.com/office/drawing/2017/model3d" xmlns:o="urn:schemas-microsoft-com:office:office" xmlns:r="http://schemas.openxmlformats.org/officeDocument/2006/relationships" xmlns:m="http://schemas.openxmlformats.org/officeDocument/2006/math" xmlns:v="urn:schemas-microsoft-com:vml" xmlns:wp14="http://schemas.microsoft.com/office/word/2010/wordprocessingDrawing" xmlns:wp="http://schemas.openxmlformats.org/drawingml/2006/wordprocessingDrawing" xmlns:w10="urn:schemas-microsoft-com:office:word" xmlns:w="http://schemas.openxmlformats.org/wordprocessingml/2006/main" xmlns:w14="http://schemas.microsoft.com/office/word/2010/wordml" xmlns:w15="http://schemas.microsoft.com/office/word/2012/wordml" xmlns:w16cex="http://schemas.microsoft.com/office/word/2018/wordml/cex" xmlns:w16cid="http://schemas.microsoft.com/office/word/2016/wordml/cid" xmlns:w16="http://schemas.microsoft.com/office/word/2018/wordml" xmlns:w16se="http://schemas.microsoft.com/office/word/2015/wordml/symex" xmlns:wpg="http://schemas.microsoft.com/office/word/2010/wordprocessingGroup" xmlns:wpi="http://schemas.microsoft.com/office/word/2010/wordprocessingInk" xmlns:wne="http://schemas.microsoft.com/office/word/2006/wordml" xmlns:wps="http://schemas.microsoft.com/office/word/2010/wordprocessingShape" mc:Ignorable="w14 w15 w16se w16cid w16 w16cex wp14">
   <w:abstractNum w:abstractNumId="0" w15:restartNumberingAfterBreak="0">
     <w:nsid w:val="0E672ED7"/>
     <w:multiLevelType w:val="hybridMultilevel"/>
@@ -5970,7 +5939,7 @@
 </file>
 
 <file path=word/styles.xml><?xml version="1.0" encoding="utf-8"?>
-<w:styles xmlns:mc="http://schemas.openxmlformats.org/markup-compatibility/2006" xmlns:r="http://schemas.openxmlformats.org/officeDocument/2006/relationships" xmlns:w="http://schemas.openxmlformats.org/wordprocessingml/2006/main" xmlns:w14="http://schemas.microsoft.com/office/word/2010/wordml" xmlns:w15="http://schemas.microsoft.com/office/word/2012/wordml" xmlns:w16cex="http://schemas.microsoft.com/office/word/2018/wordml/cex" xmlns:w16cid="http://schemas.microsoft.com/office/word/2016/wordml/cid" xmlns:w16="http://schemas.microsoft.com/office/word/2018/wordml" xmlns:w16sdtdh="http://schemas.microsoft.com/office/word/2020/wordml/sdtdatahash" xmlns:w16se="http://schemas.microsoft.com/office/word/2015/wordml/symex" mc:Ignorable="w14 w15 w16se w16cid w16 w16cex w16sdtdh">
+<w:styles xmlns:mc="http://schemas.openxmlformats.org/markup-compatibility/2006" xmlns:r="http://schemas.openxmlformats.org/officeDocument/2006/relationships" xmlns:w="http://schemas.openxmlformats.org/wordprocessingml/2006/main" xmlns:w14="http://schemas.microsoft.com/office/word/2010/wordml" xmlns:w15="http://schemas.microsoft.com/office/word/2012/wordml" xmlns:w16cex="http://schemas.microsoft.com/office/word/2018/wordml/cex" xmlns:w16cid="http://schemas.microsoft.com/office/word/2016/wordml/cid" xmlns:w16="http://schemas.microsoft.com/office/word/2018/wordml" xmlns:w16se="http://schemas.microsoft.com/office/word/2015/wordml/symex" mc:Ignorable="w14 w15 w16se w16cid w16 w16cex">
   <w:docDefaults>
     <w:rPrDefault>
       <w:rPr>

</xml_diff>